<commit_message>
analisis de datos & met investigacion
</commit_message>
<xml_diff>
--- a/2do_cuatrimestre/met_invesigacion/4_tp_completo/Informe_tp4_dreschPedro.docx
+++ b/2do_cuatrimestre/met_invesigacion/4_tp_completo/Informe_tp4_dreschPedro.docx
@@ -449,13 +449,7 @@
         <w:rPr>
           <w:rFonts w:ascii="Arial" w:hAnsi="Arial" w:cs="Arial"/>
         </w:rPr>
-        <w:t xml:space="preserve">Formación personal: </w:t>
-      </w:r>
-      <w:r>
-        <w:rPr>
-          <w:rFonts w:ascii="Arial" w:hAnsi="Arial" w:cs="Arial"/>
-        </w:rPr>
-        <w:t>Mi formación se centra en los fundamentos de Linux y redes, y estoy en medio de un curso de preparación para la certificación en ciberseguridad (</w:t>
+        <w:t>Formación personal: Mi formación se centra en los fundamentos de Linux y redes, y estoy en medio de un curso de preparación para la certificación en ciberseguridad (</w:t>
       </w:r>
       <w:proofErr w:type="spellStart"/>
       <w:r>
@@ -512,7 +506,7 @@
           <w:bCs/>
           <w:color w:val="8C7252"/>
         </w:rPr>
-        <w:t>Producir Conocimiento</w:t>
+        <w:t>Producir Conocimiento:</w:t>
       </w:r>
       <w:r>
         <w:rPr>
@@ -521,28 +515,13 @@
           <w:bCs/>
           <w:color w:val="8C7252"/>
         </w:rPr>
-        <w:t>:</w:t>
-      </w:r>
-      <w:r>
-        <w:rPr>
-          <w:rFonts w:ascii="Arial" w:hAnsi="Arial" w:cs="Arial"/>
-          <w:b/>
-          <w:bCs/>
-          <w:color w:val="8C7252"/>
-        </w:rPr>
         <w:br/>
       </w:r>
       <w:r>
         <w:rPr>
           <w:rFonts w:ascii="Arial" w:hAnsi="Arial" w:cs="Arial"/>
         </w:rPr>
-        <w:t>Í</w:t>
-      </w:r>
-      <w:r>
-        <w:rPr>
-          <w:rFonts w:ascii="Arial" w:hAnsi="Arial" w:cs="Arial"/>
-        </w:rPr>
-        <w:t>tems de interés que me gustaría explorar para producir conocimientos:</w:t>
+        <w:t>Ítems de interés que me gustaría explorar para producir conocimientos:</w:t>
       </w:r>
     </w:p>
     <w:p>
@@ -674,16 +653,7 @@
           <w:szCs w:val="22"/>
         </w:rPr>
         <w:lastRenderedPageBreak/>
-        <w:t>Consignas</w:t>
-      </w:r>
-      <w:r>
-        <w:rPr>
-          <w:rFonts w:ascii="Arial" w:hAnsi="Arial" w:cs="Arial"/>
-          <w:color w:val="8C7252"/>
-          <w:sz w:val="22"/>
-          <w:szCs w:val="22"/>
-        </w:rPr>
-        <w:t>:</w:t>
+        <w:t>Consignas:</w:t>
       </w:r>
     </w:p>
     <w:p>
@@ -757,8 +727,14 @@
           <w:between w:val="nil"/>
         </w:pBdr>
         <w:spacing w:before="200" w:line="360" w:lineRule="auto"/>
-      </w:pPr>
-      <w:r>
+        <w:rPr>
+          <w:rFonts w:ascii="Arial" w:hAnsi="Arial" w:cs="Arial"/>
+        </w:rPr>
+      </w:pPr>
+      <w:r>
+        <w:rPr>
+          <w:rFonts w:ascii="Arial" w:hAnsi="Arial" w:cs="Arial"/>
+        </w:rPr>
         <w:t>Vulnerabilidades y mitigación de riesgos en sistemas de seguridad empresarial.</w:t>
       </w:r>
     </w:p>
@@ -777,8 +753,14 @@
           <w:between w:val="nil"/>
         </w:pBdr>
         <w:spacing w:before="200" w:line="360" w:lineRule="auto"/>
-      </w:pPr>
-      <w:r>
+        <w:rPr>
+          <w:rFonts w:ascii="Arial" w:hAnsi="Arial" w:cs="Arial"/>
+        </w:rPr>
+      </w:pPr>
+      <w:r>
+        <w:rPr>
+          <w:rFonts w:ascii="Arial" w:hAnsi="Arial" w:cs="Arial"/>
+        </w:rPr>
         <w:t>Amenazas y ataques de Ransomware en instituciones de salud.</w:t>
       </w:r>
     </w:p>
@@ -797,8 +779,14 @@
           <w:between w:val="nil"/>
         </w:pBdr>
         <w:spacing w:before="200" w:line="360" w:lineRule="auto"/>
-      </w:pPr>
-      <w:r>
+        <w:rPr>
+          <w:rFonts w:ascii="Arial" w:hAnsi="Arial" w:cs="Arial"/>
+        </w:rPr>
+      </w:pPr>
+      <w:r>
+        <w:rPr>
+          <w:rFonts w:ascii="Arial" w:hAnsi="Arial" w:cs="Arial"/>
+        </w:rPr>
         <w:t>Ciberseguridad en el sector de la salud y sus desafíos.</w:t>
       </w:r>
     </w:p>
@@ -817,8 +805,14 @@
           <w:between w:val="nil"/>
         </w:pBdr>
         <w:spacing w:before="200" w:line="360" w:lineRule="auto"/>
-      </w:pPr>
-      <w:r>
+        <w:rPr>
+          <w:rFonts w:ascii="Arial" w:hAnsi="Arial" w:cs="Arial"/>
+        </w:rPr>
+      </w:pPr>
+      <w:r>
+        <w:rPr>
+          <w:rFonts w:ascii="Arial" w:hAnsi="Arial" w:cs="Arial"/>
+        </w:rPr>
         <w:t>Grupos cibercriminales y su impacto en la seguridad digital.</w:t>
       </w:r>
     </w:p>
@@ -837,8 +831,14 @@
           <w:between w:val="nil"/>
         </w:pBdr>
         <w:spacing w:before="200" w:line="360" w:lineRule="auto"/>
-      </w:pPr>
-      <w:r>
+        <w:rPr>
+          <w:rFonts w:ascii="Arial" w:hAnsi="Arial" w:cs="Arial"/>
+        </w:rPr>
+      </w:pPr>
+      <w:r>
+        <w:rPr>
+          <w:rFonts w:ascii="Arial" w:hAnsi="Arial" w:cs="Arial"/>
+        </w:rPr>
         <w:t>Riesgos y consecuencias de la filtración de datos sensibles en ataques de Ransomware.</w:t>
       </w:r>
     </w:p>
@@ -897,8 +897,14 @@
           <w:right w:val="nil"/>
           <w:between w:val="nil"/>
         </w:pBdr>
-      </w:pPr>
-      <w:r>
+        <w:rPr>
+          <w:rFonts w:ascii="Arial" w:hAnsi="Arial" w:cs="Arial"/>
+        </w:rPr>
+      </w:pPr>
+      <w:r>
+        <w:rPr>
+          <w:rFonts w:ascii="Arial" w:hAnsi="Arial" w:cs="Arial"/>
+        </w:rPr>
         <w:t>Voy a describir la situación problemática relacionada con el tema de investigación número 2: "Amenazas y ataques de Ransomware en instituciones de salud."</w:t>
       </w:r>
     </w:p>
@@ -917,8 +923,14 @@
           <w:between w:val="nil"/>
         </w:pBdr>
         <w:spacing w:before="200" w:line="360" w:lineRule="auto"/>
-      </w:pPr>
-      <w:r>
+        <w:rPr>
+          <w:rFonts w:ascii="Arial" w:hAnsi="Arial" w:cs="Arial"/>
+        </w:rPr>
+      </w:pPr>
+      <w:r>
+        <w:rPr>
+          <w:rFonts w:ascii="Arial" w:hAnsi="Arial" w:cs="Arial"/>
+        </w:rPr>
         <w:t>Situación Problemática:</w:t>
       </w:r>
     </w:p>
@@ -937,8 +949,14 @@
           <w:between w:val="nil"/>
         </w:pBdr>
         <w:spacing w:before="200" w:line="360" w:lineRule="auto"/>
-      </w:pPr>
-      <w:r>
+        <w:rPr>
+          <w:rFonts w:ascii="Arial" w:hAnsi="Arial" w:cs="Arial"/>
+        </w:rPr>
+      </w:pPr>
+      <w:r>
+        <w:rPr>
+          <w:rFonts w:ascii="Arial" w:hAnsi="Arial" w:cs="Arial"/>
+        </w:rPr>
         <w:t>En el contexto actual, las instituciones de salud se han convertido en un blanco cada vez más frecuente de ataques de Ransomware. Estos ataques, como se ha visto en el caso del PAMI en Argentina, involucran a grupos cibercriminales que comprometen la infraestructura de sistemas de salud y exigen rescates económicos a cambio de proporcionar las claves para desbloquear los datos. Esta situación problemática es altamente preocupante debido a las siguientes razones:</w:t>
       </w:r>
     </w:p>
@@ -957,8 +975,14 @@
           <w:between w:val="nil"/>
         </w:pBdr>
         <w:spacing w:before="200" w:line="360" w:lineRule="auto"/>
-      </w:pPr>
-      <w:r>
+        <w:rPr>
+          <w:rFonts w:ascii="Arial" w:hAnsi="Arial" w:cs="Arial"/>
+        </w:rPr>
+      </w:pPr>
+      <w:r>
+        <w:rPr>
+          <w:rFonts w:ascii="Arial" w:hAnsi="Arial" w:cs="Arial"/>
+        </w:rPr>
         <w:t>Contexto Socio-Histórico:</w:t>
       </w:r>
     </w:p>
@@ -977,8 +1001,14 @@
           <w:between w:val="nil"/>
         </w:pBdr>
         <w:spacing w:before="200" w:line="360" w:lineRule="auto"/>
-      </w:pPr>
-      <w:r>
+        <w:rPr>
+          <w:rFonts w:ascii="Arial" w:hAnsi="Arial" w:cs="Arial"/>
+        </w:rPr>
+      </w:pPr>
+      <w:r>
+        <w:rPr>
+          <w:rFonts w:ascii="Arial" w:hAnsi="Arial" w:cs="Arial"/>
+        </w:rPr>
         <w:t>Dependencia de la Tecnología: En los últimos años, las instituciones de salud han dependido cada vez más de la tecnología para gestionar registros médicos, información de pacientes y operaciones clínicas. Este aumento en la digitalización de datos ha creado una superficie de amenaza expandida.</w:t>
       </w:r>
     </w:p>
@@ -997,8 +1027,14 @@
           <w:between w:val="nil"/>
         </w:pBdr>
         <w:spacing w:before="200" w:line="360" w:lineRule="auto"/>
-      </w:pPr>
-      <w:r>
+        <w:rPr>
+          <w:rFonts w:ascii="Arial" w:hAnsi="Arial" w:cs="Arial"/>
+        </w:rPr>
+      </w:pPr>
+      <w:r>
+        <w:rPr>
+          <w:rFonts w:ascii="Arial" w:hAnsi="Arial" w:cs="Arial"/>
+        </w:rPr>
         <w:t>Regulaciones de Privacidad de Datos: Con el aumento de la conciencia sobre la privacidad de los datos de salud, se han introducido regulaciones más estrictas, como el Reglamento General de Protección de Datos (GDPR) en la Unión Europea. Los ataques de Ransomware que resultan en la filtración de datos de pacientes pueden llevar a sanciones legales significativas.</w:t>
       </w:r>
     </w:p>
@@ -1017,8 +1053,14 @@
           <w:between w:val="nil"/>
         </w:pBdr>
         <w:spacing w:before="200" w:line="360" w:lineRule="auto"/>
-      </w:pPr>
-      <w:r>
+        <w:rPr>
+          <w:rFonts w:ascii="Arial" w:hAnsi="Arial" w:cs="Arial"/>
+        </w:rPr>
+      </w:pPr>
+      <w:r>
+        <w:rPr>
+          <w:rFonts w:ascii="Arial" w:hAnsi="Arial" w:cs="Arial"/>
+        </w:rPr>
         <w:t>Proceso Social/Económico/Político Amplio:</w:t>
       </w:r>
     </w:p>
@@ -1037,8 +1079,14 @@
           <w:between w:val="nil"/>
         </w:pBdr>
         <w:spacing w:before="200" w:line="360" w:lineRule="auto"/>
-      </w:pPr>
-      <w:r>
+        <w:rPr>
+          <w:rFonts w:ascii="Arial" w:hAnsi="Arial" w:cs="Arial"/>
+        </w:rPr>
+      </w:pPr>
+      <w:r>
+        <w:rPr>
+          <w:rFonts w:ascii="Arial" w:hAnsi="Arial" w:cs="Arial"/>
+        </w:rPr>
         <w:lastRenderedPageBreak/>
         <w:t>Impacto en la Atención al Paciente: Los ataques de Ransomware pueden interrumpir gravemente la atención médica, retrasando tratamientos, cirugías y la entrega de resultados de pruebas médicas. Esto puede poner en riesgo la salud y la vida de los pacientes.</w:t>
       </w:r>
@@ -1058,8 +1106,14 @@
           <w:between w:val="nil"/>
         </w:pBdr>
         <w:spacing w:before="200" w:line="360" w:lineRule="auto"/>
-      </w:pPr>
-      <w:r>
+        <w:rPr>
+          <w:rFonts w:ascii="Arial" w:hAnsi="Arial" w:cs="Arial"/>
+        </w:rPr>
+      </w:pPr>
+      <w:r>
+        <w:rPr>
+          <w:rFonts w:ascii="Arial" w:hAnsi="Arial" w:cs="Arial"/>
+        </w:rPr>
         <w:t>Costos Financieros: El pago de rescates y la recuperación de sistemas después de un ataque de Ransomware pueden generar costos financieros significativos para las instituciones de salud. Estos costos pueden desviar recursos que podrían haberse utilizado para la atención médica.</w:t>
       </w:r>
     </w:p>
@@ -1078,8 +1132,14 @@
           <w:between w:val="nil"/>
         </w:pBdr>
         <w:spacing w:before="200" w:line="360" w:lineRule="auto"/>
-      </w:pPr>
-      <w:r>
+        <w:rPr>
+          <w:rFonts w:ascii="Arial" w:hAnsi="Arial" w:cs="Arial"/>
+        </w:rPr>
+      </w:pPr>
+      <w:r>
+        <w:rPr>
+          <w:rFonts w:ascii="Arial" w:hAnsi="Arial" w:cs="Arial"/>
+        </w:rPr>
         <w:t>Consecuencias Políticas: Los ataques exitosos de Ransomware en instituciones de salud pueden tener consecuencias políticas, ya que los gobiernos y las autoridades de salud pública pueden enfrentar críticas por no garantizar la seguridad de los datos de los ciudadanos y por no tomar medidas adecuadas para prevenir tales ataques.</w:t>
       </w:r>
     </w:p>
@@ -1100,6 +1160,9 @@
         </w:rPr>
       </w:pPr>
       <w:r>
+        <w:rPr>
+          <w:rFonts w:ascii="Arial" w:hAnsi="Arial" w:cs="Arial"/>
+        </w:rPr>
         <w:t>En resumen, la situación problemática identificada es que las instituciones de salud se enfrentan a un creciente número de ataques de Ransomware que amenazan tanto la seguridad de los datos de los pacientes como la prestación de atención médica. Este problema se enmarca en un contexto socio-histórico de creciente dependencia tecnológica y regulaciones de privacidad más estrictas, y tiene impactos significativos en la atención al paciente, los costos financieros y las consideraciones políticas.</w:t>
       </w:r>
     </w:p>
@@ -1155,6 +1218,7 @@
       </w:r>
       <w:r>
         <w:rPr>
+          <w:rFonts w:ascii="Arial" w:hAnsi="Arial" w:cs="Arial"/>
           <w:noProof/>
         </w:rPr>
         <w:drawing>
@@ -1192,16 +1256,7 @@
           <w:bCs/>
           <w:color w:val="8C7252"/>
         </w:rPr>
-        <w:t>quienes están presentes indirectamente</w:t>
-      </w:r>
-      <w:r>
-        <w:rPr>
-          <w:rFonts w:ascii="Arial" w:hAnsi="Arial" w:cs="Arial"/>
-          <w:b/>
-          <w:bCs/>
-          <w:color w:val="8C7252"/>
-        </w:rPr>
-        <w:t>)</w:t>
+        <w:t>quienes están presentes indirectamente)</w:t>
       </w:r>
     </w:p>
     <w:p>
@@ -1238,8 +1293,14 @@
           <w:between w:val="nil"/>
         </w:pBdr>
         <w:spacing w:before="200" w:line="360" w:lineRule="auto"/>
-      </w:pPr>
-      <w:r>
+        <w:rPr>
+          <w:rFonts w:ascii="Arial" w:hAnsi="Arial" w:cs="Arial"/>
+        </w:rPr>
+      </w:pPr>
+      <w:r>
+        <w:rPr>
+          <w:rFonts w:ascii="Arial" w:hAnsi="Arial" w:cs="Arial"/>
+        </w:rPr>
         <w:lastRenderedPageBreak/>
         <w:t>Grado 1 (más afectados): Pacientes del PAMI, personal de salud, administradores de sistemas.</w:t>
       </w:r>
@@ -1259,8 +1320,14 @@
           <w:between w:val="nil"/>
         </w:pBdr>
         <w:spacing w:before="200" w:line="360" w:lineRule="auto"/>
-      </w:pPr>
-      <w:r>
+        <w:rPr>
+          <w:rFonts w:ascii="Arial" w:hAnsi="Arial" w:cs="Arial"/>
+        </w:rPr>
+      </w:pPr>
+      <w:r>
+        <w:rPr>
+          <w:rFonts w:ascii="Arial" w:hAnsi="Arial" w:cs="Arial"/>
+        </w:rPr>
         <w:t>Grado 2: Instituciones de salud en Latinoamérica y otros países, grupos cibercriminales como Rhysida.</w:t>
       </w:r>
     </w:p>
@@ -1279,8 +1346,14 @@
           <w:between w:val="nil"/>
         </w:pBdr>
         <w:spacing w:before="200" w:line="360" w:lineRule="auto"/>
-      </w:pPr>
-      <w:r>
+        <w:rPr>
+          <w:rFonts w:ascii="Arial" w:hAnsi="Arial" w:cs="Arial"/>
+        </w:rPr>
+      </w:pPr>
+      <w:r>
+        <w:rPr>
+          <w:rFonts w:ascii="Arial" w:hAnsi="Arial" w:cs="Arial"/>
+        </w:rPr>
         <w:t>Grado 3: Entidades gubernamentales, proveedores de ciberseguridad, empresas de tecnología.</w:t>
       </w:r>
     </w:p>
@@ -1299,8 +1372,14 @@
           <w:between w:val="nil"/>
         </w:pBdr>
         <w:spacing w:before="200" w:line="360" w:lineRule="auto"/>
-      </w:pPr>
-      <w:r>
+        <w:rPr>
+          <w:rFonts w:ascii="Arial" w:hAnsi="Arial" w:cs="Arial"/>
+        </w:rPr>
+      </w:pPr>
+      <w:r>
+        <w:rPr>
+          <w:rFonts w:ascii="Arial" w:hAnsi="Arial" w:cs="Arial"/>
+        </w:rPr>
         <w:t>Grado 4 (menos afectados): Comunidad en general, medios de comunicación, organismos de regulación.</w:t>
       </w:r>
     </w:p>
@@ -1313,18 +1392,28 @@
           <w:right w:val="nil"/>
           <w:between w:val="nil"/>
         </w:pBdr>
-      </w:pPr>
-      <w:r>
+        <w:rPr>
+          <w:rFonts w:ascii="Arial" w:hAnsi="Arial" w:cs="Arial"/>
+        </w:rPr>
+      </w:pPr>
+      <w:r>
+        <w:rPr>
+          <w:rFonts w:ascii="Arial" w:hAnsi="Arial" w:cs="Arial"/>
+        </w:rPr>
         <w:t xml:space="preserve">En esta perspectiva, los sujetos más directamente afectados por el ataque de Ransomware estarían en el </w:t>
       </w:r>
       <w:r>
         <w:rPr>
+          <w:rFonts w:ascii="Arial" w:hAnsi="Arial" w:cs="Arial"/>
           <w:b/>
           <w:bCs/>
         </w:rPr>
         <w:t>Grado 1</w:t>
       </w:r>
       <w:r>
+        <w:rPr>
+          <w:rFonts w:ascii="Arial" w:hAnsi="Arial" w:cs="Arial"/>
+        </w:rPr>
         <w:t>. Esto incluiría a los pacientes del PAMI, ya que podrían enfrentar interrupciones en la atención médica y en el acceso a sus registros médicos. El personal de salud también sería gravemente afectado, ya que su capacidad para proporcionar atención adecuada se vería comprometida. Los administradores de sistemas estarían en el Grado 1 ya que serían responsables de la mitigación y recuperación del ataque.</w:t>
       </w:r>
     </w:p>
@@ -1337,18 +1426,28 @@
           <w:right w:val="nil"/>
           <w:between w:val="nil"/>
         </w:pBdr>
-      </w:pPr>
-      <w:r>
+        <w:rPr>
+          <w:rFonts w:ascii="Arial" w:hAnsi="Arial" w:cs="Arial"/>
+        </w:rPr>
+      </w:pPr>
+      <w:r>
+        <w:rPr>
+          <w:rFonts w:ascii="Arial" w:hAnsi="Arial" w:cs="Arial"/>
+        </w:rPr>
         <w:t xml:space="preserve">Las instituciones de salud en el </w:t>
       </w:r>
       <w:r>
         <w:rPr>
+          <w:rFonts w:ascii="Arial" w:hAnsi="Arial" w:cs="Arial"/>
           <w:b/>
           <w:bCs/>
         </w:rPr>
         <w:t>Grado 2</w:t>
       </w:r>
       <w:r>
+        <w:rPr>
+          <w:rFonts w:ascii="Arial" w:hAnsi="Arial" w:cs="Arial"/>
+        </w:rPr>
         <w:t xml:space="preserve"> también se verían afectadas, pero de manera menos inmediata y directa. Los grupos cibercriminales como Rhysida estarían en el Grado 2 ya que son responsables del ataque, pero su impacto sería principalmente a través de sus acciones maliciosas.</w:t>
       </w:r>
     </w:p>
@@ -1361,18 +1460,28 @@
           <w:right w:val="nil"/>
           <w:between w:val="nil"/>
         </w:pBdr>
-      </w:pPr>
-      <w:r>
+        <w:rPr>
+          <w:rFonts w:ascii="Arial" w:hAnsi="Arial" w:cs="Arial"/>
+        </w:rPr>
+      </w:pPr>
+      <w:r>
+        <w:rPr>
+          <w:rFonts w:ascii="Arial" w:hAnsi="Arial" w:cs="Arial"/>
+        </w:rPr>
         <w:t xml:space="preserve">Entidades gubernamentales, proveedores de ciberseguridad y empresas de tecnología estarían en el </w:t>
       </w:r>
       <w:r>
         <w:rPr>
+          <w:rFonts w:ascii="Arial" w:hAnsi="Arial" w:cs="Arial"/>
           <w:b/>
           <w:bCs/>
         </w:rPr>
         <w:t>Grado 3</w:t>
       </w:r>
       <w:r>
+        <w:rPr>
+          <w:rFonts w:ascii="Arial" w:hAnsi="Arial" w:cs="Arial"/>
+        </w:rPr>
         <w:t>, ya que podrían estar involucrados en la respuesta al ataque y en la implementación de medidas de seguridad para prevenir futuros incidentes.</w:t>
       </w:r>
     </w:p>
@@ -1385,18 +1494,28 @@
           <w:right w:val="nil"/>
           <w:between w:val="nil"/>
         </w:pBdr>
-      </w:pPr>
-      <w:r>
+        <w:rPr>
+          <w:rFonts w:ascii="Arial" w:hAnsi="Arial" w:cs="Arial"/>
+        </w:rPr>
+      </w:pPr>
+      <w:r>
+        <w:rPr>
+          <w:rFonts w:ascii="Arial" w:hAnsi="Arial" w:cs="Arial"/>
+        </w:rPr>
         <w:t xml:space="preserve">La comunidad en general, los medios de comunicación y los organismos de regulación estarían en el </w:t>
       </w:r>
       <w:r>
         <w:rPr>
+          <w:rFonts w:ascii="Arial" w:hAnsi="Arial" w:cs="Arial"/>
           <w:b/>
           <w:bCs/>
         </w:rPr>
         <w:t>Grado 4</w:t>
       </w:r>
       <w:r>
+        <w:rPr>
+          <w:rFonts w:ascii="Arial" w:hAnsi="Arial" w:cs="Arial"/>
+        </w:rPr>
         <w:t>, ya que su impacto directo sería menor y estarían más alejados de la situación problemática en términos de consecuencias inmediatas.</w:t>
       </w:r>
     </w:p>
@@ -1422,25 +1541,7 @@
           <w:bCs/>
           <w:color w:val="8C7252"/>
         </w:rPr>
-        <w:t>¿</w:t>
-      </w:r>
-      <w:r>
-        <w:rPr>
-          <w:rFonts w:ascii="Arial" w:hAnsi="Arial" w:cs="Arial"/>
-          <w:b/>
-          <w:bCs/>
-          <w:color w:val="8C7252"/>
-        </w:rPr>
-        <w:t>Qué desea saber sobre esta situación problemática que aún no sabe? Liste al menos 5 preguntas en estilo directo y ordénelas según su grado de abstracción</w:t>
-      </w:r>
-      <w:r>
-        <w:rPr>
-          <w:rFonts w:ascii="Arial" w:hAnsi="Arial" w:cs="Arial"/>
-          <w:b/>
-          <w:bCs/>
-          <w:color w:val="8C7252"/>
-        </w:rPr>
-        <w:t>.</w:t>
+        <w:t>¿Qué desea saber sobre esta situación problemática que aún no sabe? Liste al menos 5 preguntas en estilo directo y ordénelas según su grado de abstracción.</w:t>
       </w:r>
     </w:p>
     <w:p>
@@ -1458,8 +1559,14 @@
           <w:between w:val="nil"/>
         </w:pBdr>
         <w:spacing w:before="200" w:line="360" w:lineRule="auto"/>
-      </w:pPr>
-      <w:r>
+        <w:rPr>
+          <w:rFonts w:ascii="Arial" w:hAnsi="Arial" w:cs="Arial"/>
+        </w:rPr>
+      </w:pPr>
+      <w:r>
+        <w:rPr>
+          <w:rFonts w:ascii="Arial" w:hAnsi="Arial" w:cs="Arial"/>
+        </w:rPr>
         <w:t>¿Cómo evolucionó Rhysida desde su aparición y qué estrategias utiliza para atacar a instituciones de salud?</w:t>
       </w:r>
     </w:p>
@@ -1472,16 +1579,28 @@
           <w:right w:val="nil"/>
           <w:between w:val="nil"/>
         </w:pBdr>
-      </w:pPr>
-      <w:r>
+        <w:rPr>
+          <w:rFonts w:ascii="Arial" w:hAnsi="Arial" w:cs="Arial"/>
+        </w:rPr>
+      </w:pPr>
+      <w:r>
+        <w:rPr>
+          <w:rFonts w:ascii="Arial" w:hAnsi="Arial" w:cs="Arial"/>
+        </w:rPr>
         <w:t xml:space="preserve">Rhysida es un grupo de ciberdelincuencia que emergió a fines de mayo de un año determinado. Desde su aparición, el grupo ha ganado notoriedad por sus ataques a gran escala. Inicialmente dirigidos a objetivos en Latinoamérica, como el ejército chileno, su enfoque se expandió hacia Europa y los Estados Unidos, afectando a hospitales y clínicas. Utilizan tácticas modernas y están vinculados con Vice </w:t>
       </w:r>
       <w:proofErr w:type="spellStart"/>
       <w:r>
+        <w:rPr>
+          <w:rFonts w:ascii="Arial" w:hAnsi="Arial" w:cs="Arial"/>
+        </w:rPr>
         <w:t>Society</w:t>
       </w:r>
       <w:proofErr w:type="spellEnd"/>
       <w:r>
+        <w:rPr>
+          <w:rFonts w:ascii="Arial" w:hAnsi="Arial" w:cs="Arial"/>
+        </w:rPr>
         <w:t>, otro grupo de Ransomware. Sus estrategias incluyen el movimiento lateral para control de red, acceso a credenciales, conexiones a comandos y control, evasión de defensa y el impacto que involucra el cambio de contraseñas y el cifrado de archivos.</w:t>
       </w:r>
     </w:p>
@@ -1500,8 +1619,14 @@
           <w:between w:val="nil"/>
         </w:pBdr>
         <w:spacing w:before="200" w:line="360" w:lineRule="auto"/>
-      </w:pPr>
-      <w:r>
+        <w:rPr>
+          <w:rFonts w:ascii="Arial" w:hAnsi="Arial" w:cs="Arial"/>
+        </w:rPr>
+      </w:pPr>
+      <w:r>
+        <w:rPr>
+          <w:rFonts w:ascii="Arial" w:hAnsi="Arial" w:cs="Arial"/>
+        </w:rPr>
         <w:t>¿Cuáles son las medidas de seguridad más efectivas para prevenir y detectar ataques de Ransomware en instituciones de salud?</w:t>
       </w:r>
     </w:p>
@@ -1514,8 +1639,14 @@
           <w:right w:val="nil"/>
           <w:between w:val="nil"/>
         </w:pBdr>
-      </w:pPr>
-      <w:r>
+        <w:rPr>
+          <w:rFonts w:ascii="Arial" w:hAnsi="Arial" w:cs="Arial"/>
+        </w:rPr>
+      </w:pPr>
+      <w:r>
+        <w:rPr>
+          <w:rFonts w:ascii="Arial" w:hAnsi="Arial" w:cs="Arial"/>
+        </w:rPr>
         <w:lastRenderedPageBreak/>
         <w:t>Algunas medidas efectivas incluyen mantener el software actualizado, utilizar soluciones de seguridad confiables, realizar copias de seguridad regulares, educar al personal sobre riesgos de ciberataques, implementar políticas de seguridad sólidas y establecer un plan de respuesta a incidentes. Además, es vital capacitar a los empleados sobre el phishing y verificar la procedencia de archivos adjuntos y enlaces antes de abrirlos.</w:t>
       </w:r>
@@ -1535,8 +1666,14 @@
           <w:between w:val="nil"/>
         </w:pBdr>
         <w:spacing w:before="200" w:line="360" w:lineRule="auto"/>
-      </w:pPr>
-      <w:r>
+        <w:rPr>
+          <w:rFonts w:ascii="Arial" w:hAnsi="Arial" w:cs="Arial"/>
+        </w:rPr>
+      </w:pPr>
+      <w:r>
+        <w:rPr>
+          <w:rFonts w:ascii="Arial" w:hAnsi="Arial" w:cs="Arial"/>
+        </w:rPr>
         <w:t>¿Cuáles son las principales consecuencias económicas y sociales de un ataque de Ransomware en el sector de la salud?</w:t>
       </w:r>
     </w:p>
@@ -1549,8 +1686,14 @@
           <w:right w:val="nil"/>
           <w:between w:val="nil"/>
         </w:pBdr>
-      </w:pPr>
-      <w:r>
+        <w:rPr>
+          <w:rFonts w:ascii="Arial" w:hAnsi="Arial" w:cs="Arial"/>
+        </w:rPr>
+      </w:pPr>
+      <w:r>
+        <w:rPr>
+          <w:rFonts w:ascii="Arial" w:hAnsi="Arial" w:cs="Arial"/>
+        </w:rPr>
         <w:t>Un ataque de Ransomware en el sector de la salud puede interrumpir servicios vitales, afectar la atención médica y la tramitación de medicamentos y tratamientos. La dependencia de sistemas electrónicos se ve comprometida, y en algunos casos, se pueden paralizar operaciones médicas. Esto puede resultar en costos económicos significativos para recuperar sistemas y datos, pérdida de confianza del público y daño a la reputación de la institución médica.</w:t>
       </w:r>
     </w:p>
@@ -1569,8 +1712,14 @@
           <w:between w:val="nil"/>
         </w:pBdr>
         <w:spacing w:before="200" w:line="360" w:lineRule="auto"/>
-      </w:pPr>
-      <w:r>
+        <w:rPr>
+          <w:rFonts w:ascii="Arial" w:hAnsi="Arial" w:cs="Arial"/>
+        </w:rPr>
+      </w:pPr>
+      <w:r>
+        <w:rPr>
+          <w:rFonts w:ascii="Arial" w:hAnsi="Arial" w:cs="Arial"/>
+        </w:rPr>
         <w:t>¿Cómo pueden las organizaciones mejorar la educación y capacitación de su personal para evitar intentos de phishing y otros vectores de ataque?</w:t>
       </w:r>
     </w:p>
@@ -1583,8 +1732,14 @@
           <w:right w:val="nil"/>
           <w:between w:val="nil"/>
         </w:pBdr>
-      </w:pPr>
-      <w:r>
+        <w:rPr>
+          <w:rFonts w:ascii="Arial" w:hAnsi="Arial" w:cs="Arial"/>
+        </w:rPr>
+      </w:pPr>
+      <w:r>
+        <w:rPr>
+          <w:rFonts w:ascii="Arial" w:hAnsi="Arial" w:cs="Arial"/>
+        </w:rPr>
         <w:t>Las organizaciones pueden implementar programas de capacitación en seguridad cibernética que incluyan formación en reconocimiento de intentos de phishing, métodos de prevención y buenas prácticas de seguridad. También pueden llevar a cabo simulacros de ataques de phishing y ofrecer material educativo regular para mantener al personal informado sobre las últimas tácticas utilizadas por los ciberdelincuentes.</w:t>
       </w:r>
     </w:p>
@@ -1603,8 +1758,14 @@
           <w:between w:val="nil"/>
         </w:pBdr>
         <w:spacing w:before="200" w:line="360" w:lineRule="auto"/>
-      </w:pPr>
-      <w:r>
+        <w:rPr>
+          <w:rFonts w:ascii="Arial" w:hAnsi="Arial" w:cs="Arial"/>
+        </w:rPr>
+      </w:pPr>
+      <w:r>
+        <w:rPr>
+          <w:rFonts w:ascii="Arial" w:hAnsi="Arial" w:cs="Arial"/>
+        </w:rPr>
         <w:t>¿Qué enfoques teóricos y conceptos son esenciales para entender la complejidad de los ataques de Ransomware y su impacto en la seguridad digital?</w:t>
       </w:r>
     </w:p>
@@ -1617,8 +1778,14 @@
           <w:right w:val="nil"/>
           <w:between w:val="nil"/>
         </w:pBdr>
-      </w:pPr>
-      <w:r>
+        <w:rPr>
+          <w:rFonts w:ascii="Arial" w:hAnsi="Arial" w:cs="Arial"/>
+        </w:rPr>
+      </w:pPr>
+      <w:r>
+        <w:rPr>
+          <w:rFonts w:ascii="Arial" w:hAnsi="Arial" w:cs="Arial"/>
+        </w:rPr>
         <w:t>Para entender los ataques de Ransomware, es importante comprender conceptos como Ransomware, ciberseguridad, criptografía, ingeniería social, malware y técnicas de mitigación. Los enfoques teóricos podrían incluir el análisis de amenazas, el estudio de los incentivos económicos detrás de los ciberataques y la relación entre las vulnerabilidades del sistema y la ejecución de ataques exitosos.</w:t>
       </w:r>
     </w:p>
@@ -1662,8 +1829,14 @@
           <w:between w:val="nil"/>
         </w:pBdr>
         <w:spacing w:before="200" w:line="360" w:lineRule="auto"/>
-      </w:pPr>
-      <w:r>
+        <w:rPr>
+          <w:rFonts w:ascii="Arial" w:hAnsi="Arial" w:cs="Arial"/>
+        </w:rPr>
+      </w:pPr>
+      <w:r>
+        <w:rPr>
+          <w:rFonts w:ascii="Arial" w:hAnsi="Arial" w:cs="Arial"/>
+        </w:rPr>
         <w:t>Ransomware: El Ransomware es un tipo de programa malicioso utilizado por grupos cibercriminales como Rhysida. Este programa encripta los sistemas y archivos de una organización, haciendo que sean inaccesibles para sus usuarios. Los atacantes exigen un rescate económico en forma de criptomonedas a cambio de proporcionar la clave necesaria para desbloquear los sistemas afectados. En caso de que la víctima no pague, los ciberdelincuentes amenazan con publicar los datos robados, lo que puede resultar en daños a la reputación y en riesgos para la seguridad de la información.</w:t>
       </w:r>
     </w:p>
@@ -1682,30 +1855,43 @@
           <w:between w:val="nil"/>
         </w:pBdr>
         <w:spacing w:before="200" w:line="360" w:lineRule="auto"/>
-      </w:pPr>
+        <w:rPr>
+          <w:rFonts w:ascii="Arial" w:hAnsi="Arial" w:cs="Arial"/>
+        </w:rPr>
+      </w:pPr>
+      <w:r>
+        <w:rPr>
+          <w:rFonts w:ascii="Arial" w:hAnsi="Arial" w:cs="Arial"/>
+        </w:rPr>
+        <w:lastRenderedPageBreak/>
+        <w:t xml:space="preserve">Dark Web: La </w:t>
+      </w:r>
       <w:proofErr w:type="spellStart"/>
       <w:r>
-        <w:lastRenderedPageBreak/>
-        <w:t>Dark</w:t>
+        <w:rPr>
+          <w:rFonts w:ascii="Arial" w:hAnsi="Arial" w:cs="Arial"/>
+        </w:rPr>
+        <w:t>dark</w:t>
       </w:r>
       <w:proofErr w:type="spellEnd"/>
       <w:r>
-        <w:t xml:space="preserve"> Web: La </w:t>
+        <w:rPr>
+          <w:rFonts w:ascii="Arial" w:hAnsi="Arial" w:cs="Arial"/>
+        </w:rPr>
+        <w:t xml:space="preserve"> web es una parte de Internet que no es indexada por los motores de búsqueda convencionales y que requiere software específico para acceder. Es utilizada por cibercriminales para llevar a cabo actividades ilícitas, como la venta de datos robados, herramientas de hacking y otros servicios relacionados con el cibercrimen. En los artículos se menciona que Rhysida listó a la entidad PAMI como víctima en su sitio en la </w:t>
       </w:r>
       <w:proofErr w:type="spellStart"/>
       <w:r>
+        <w:rPr>
+          <w:rFonts w:ascii="Arial" w:hAnsi="Arial" w:cs="Arial"/>
+        </w:rPr>
         <w:t>dark</w:t>
       </w:r>
       <w:proofErr w:type="spellEnd"/>
       <w:r>
-        <w:t xml:space="preserve"> web es una parte de Internet que no es indexada por los motores de búsqueda convencionales y que requiere software específico para acceder. Es utilizada por cibercriminales para llevar a cabo actividades ilícitas, como la venta de datos robados, herramientas de hacking y otros servicios relacionados con el cibercrimen. En los artículos se menciona que Rhysida listó a la entidad PAMI como víctima en su sitio en la </w:t>
-      </w:r>
-      <w:proofErr w:type="spellStart"/>
-      <w:r>
-        <w:t>dark</w:t>
-      </w:r>
-      <w:proofErr w:type="spellEnd"/>
-      <w:r>
+        <w:rPr>
+          <w:rFonts w:ascii="Arial" w:hAnsi="Arial" w:cs="Arial"/>
+        </w:rPr>
         <w:t xml:space="preserve"> web, donde amenazan con publicar los datos robados si no se paga el rescate.</w:t>
       </w:r>
     </w:p>
@@ -1724,8 +1910,14 @@
           <w:between w:val="nil"/>
         </w:pBdr>
         <w:spacing w:before="200" w:line="360" w:lineRule="auto"/>
-      </w:pPr>
-      <w:r>
+        <w:rPr>
+          <w:rFonts w:ascii="Arial" w:hAnsi="Arial" w:cs="Arial"/>
+        </w:rPr>
+      </w:pPr>
+      <w:r>
+        <w:rPr>
+          <w:rFonts w:ascii="Arial" w:hAnsi="Arial" w:cs="Arial"/>
+        </w:rPr>
         <w:t>Tácticas, Técnicas y Procedimientos (TTPs): Las tácticas, técnicas y procedimientos son métodos específicos utilizados por grupos cibercriminales para llevar a cabo sus ataques. En el caso de Rhysida, se menciona que sus TTPs están saliendo a la luz gradualmente a medida que se analizan sus operaciones y métodos. Estos métodos pueden incluir movimientos laterales en la red, acceso a credenciales, conexiones a command &amp; control, evasión de la detección y el impacto, como el cifrado de archivos.</w:t>
       </w:r>
     </w:p>
@@ -1744,8 +1936,14 @@
           <w:between w:val="nil"/>
         </w:pBdr>
         <w:spacing w:before="200" w:line="360" w:lineRule="auto"/>
-      </w:pPr>
-      <w:r>
+        <w:rPr>
+          <w:rFonts w:ascii="Arial" w:hAnsi="Arial" w:cs="Arial"/>
+        </w:rPr>
+      </w:pPr>
+      <w:r>
+        <w:rPr>
+          <w:rFonts w:ascii="Arial" w:hAnsi="Arial" w:cs="Arial"/>
+        </w:rPr>
         <w:t>Superficie de Amenaza: La superficie de amenaza se refiere a todas las posibles vulnerabilidades y puntos de entrada que podrían ser aprovechados por ciberdelincuentes para llevar a cabo ataques. En el contexto de la atención médica, como mencionado en el artículo, la superficie de amenaza es particularmente alta debido a la naturaleza esencial de los servicios de salud y a la gran cantidad de datos médicos confidenciales almacenados. La adopción de dispositivos IoT en entornos médicos también agrega complejidad y posibles vulnerabilidades.</w:t>
       </w:r>
     </w:p>
@@ -1771,6 +1969,9 @@
         </w:rPr>
       </w:pPr>
       <w:r>
+        <w:rPr>
+          <w:rFonts w:ascii="Arial" w:hAnsi="Arial" w:cs="Arial"/>
+        </w:rPr>
         <w:t>Doble Extorsión: La doble extorsión es una estrategia utilizada por ciberdelincuentes que involucra amenazar a las víctimas con publicar los datos robados además de encriptarlos. Incluso si las víctimas tienen copias de respaldo de sus datos, la amenaza de publicación puede ser suficiente para ejercer presión y obtener el pago del rescate. En el caso del PAMI, a pesar de que afirmaron haber mitigado el ataque, los atacantes podrían intentar utilizar la doble extorsión para forzar el pago del rescate y evitar la publicación de datos robados.</w:t>
       </w:r>
       <w:r>
@@ -1785,6 +1986,9 @@
     <w:p>
       <w:pPr>
         <w:pStyle w:val="Ttulo1"/>
+        <w:rPr>
+          <w:rFonts w:ascii="Arial" w:hAnsi="Arial" w:cs="Arial"/>
+        </w:rPr>
       </w:pPr>
       <w:r>
         <w:rPr>
@@ -2055,13 +2259,7 @@
         <w:rPr>
           <w:rFonts w:ascii="Arial" w:hAnsi="Arial" w:cs="Arial"/>
         </w:rPr>
-        <w:t>A</w:t>
-      </w:r>
-      <w:r>
-        <w:rPr>
-          <w:rFonts w:ascii="Arial" w:hAnsi="Arial" w:cs="Arial"/>
-        </w:rPr>
-        <w:t>spectos adicionales que podrían ser abordados, como:</w:t>
+        <w:t>Aspectos adicionales que podrían ser abordados, como:</w:t>
       </w:r>
     </w:p>
     <w:p>
@@ -2374,6 +2572,9 @@
       <w:pPr>
         <w:pStyle w:val="Ttulo1"/>
         <w:jc w:val="both"/>
+        <w:rPr>
+          <w:rFonts w:ascii="Arial" w:hAnsi="Arial" w:cs="Arial"/>
+        </w:rPr>
       </w:pPr>
       <w:r>
         <w:rPr>
@@ -2627,31 +2828,7 @@
         <w:rPr>
           <w:rFonts w:ascii="Arial" w:hAnsi="Arial" w:cs="Arial"/>
         </w:rPr>
-        <w:t>Dado el panorama actual de amenazas cibernéticas en constante evolución, p</w:t>
-      </w:r>
-      <w:r>
-        <w:rPr>
-          <w:rFonts w:ascii="Arial" w:hAnsi="Arial" w:cs="Arial"/>
-        </w:rPr>
-        <w:t>odría</w:t>
-      </w:r>
-      <w:r>
-        <w:rPr>
-          <w:rFonts w:ascii="Arial" w:hAnsi="Arial" w:cs="Arial"/>
-        </w:rPr>
-        <w:t xml:space="preserve"> considerar enfocar</w:t>
-      </w:r>
-      <w:r>
-        <w:rPr>
-          <w:rFonts w:ascii="Arial" w:hAnsi="Arial" w:cs="Arial"/>
-        </w:rPr>
-        <w:t>me</w:t>
-      </w:r>
-      <w:r>
-        <w:rPr>
-          <w:rFonts w:ascii="Arial" w:hAnsi="Arial" w:cs="Arial"/>
-        </w:rPr>
-        <w:t xml:space="preserve"> en el desarrollo de sistemas de detección y respuesta temprana de Ransomware que utilicen técnicas avanzadas de inteligencia artificial y aprendizaje automático. Esto podría incluir la detección de comportamientos anómalos en tiempo real y la identificación de patrones de Ransomware antes de que causen un daño significativo.</w:t>
+        <w:t>Dado el panorama actual de amenazas cibernéticas en constante evolución, podría considerar enfocarme en el desarrollo de sistemas de detección y respuesta temprana de Ransomware que utilicen técnicas avanzadas de inteligencia artificial y aprendizaje automático. Esto podría incluir la detección de comportamientos anómalos en tiempo real y la identificación de patrones de Ransomware antes de que causen un daño significativo.</w:t>
       </w:r>
     </w:p>
     <w:p>
@@ -2692,19 +2869,7 @@
         <w:rPr>
           <w:rFonts w:ascii="Arial" w:hAnsi="Arial" w:cs="Arial"/>
         </w:rPr>
-        <w:t xml:space="preserve">En resumen, </w:t>
-      </w:r>
-      <w:r>
-        <w:rPr>
-          <w:rFonts w:ascii="Arial" w:hAnsi="Arial" w:cs="Arial"/>
-        </w:rPr>
-        <w:t>esta</w:t>
-      </w:r>
-      <w:r>
-        <w:rPr>
-          <w:rFonts w:ascii="Arial" w:hAnsi="Arial" w:cs="Arial"/>
-        </w:rPr>
-        <w:t xml:space="preserve"> innovación podría centrarse en el desarrollo de soluciones técnicas avanzadas y enfoques más efectivos para prevenir, detectar y responder a ataques de Ransomware, teniendo en cuenta la dinámica cambiante de las amenazas cibernéticas y la necesidad de una respuesta rápida y coordinada.</w:t>
+        <w:t>En resumen, esta innovación podría centrarse en el desarrollo de soluciones técnicas avanzadas y enfoques más efectivos para prevenir, detectar y responder a ataques de Ransomware, teniendo en cuenta la dinámica cambiante de las amenazas cibernéticas y la necesidad de una respuesta rápida y coordinada.</w:t>
       </w:r>
     </w:p>
     <w:p>
@@ -2744,16 +2909,7 @@
           <w:szCs w:val="22"/>
         </w:rPr>
         <w:lastRenderedPageBreak/>
-        <w:t>Objetivos</w:t>
-      </w:r>
-      <w:r>
-        <w:rPr>
-          <w:rFonts w:ascii="Arial" w:hAnsi="Arial" w:cs="Arial"/>
-          <w:color w:val="8C7252"/>
-          <w:sz w:val="22"/>
-          <w:szCs w:val="22"/>
-        </w:rPr>
-        <w:t>:</w:t>
+        <w:t>Objetivos:</w:t>
       </w:r>
     </w:p>
     <w:p>
@@ -2825,21 +2981,7 @@
         <w:rPr>
           <w:rFonts w:ascii="Arial" w:hAnsi="Arial" w:cs="Arial"/>
         </w:rPr>
-        <w:t xml:space="preserve">Investigar la evolución y las tácticas utilizadas por grupos de Ransomware, como </w:t>
-      </w:r>
-      <w:proofErr w:type="spellStart"/>
-      <w:r>
-        <w:rPr>
-          <w:rFonts w:ascii="Arial" w:hAnsi="Arial" w:cs="Arial"/>
-        </w:rPr>
-        <w:t>Rhysida</w:t>
-      </w:r>
-      <w:proofErr w:type="spellEnd"/>
-      <w:r>
-        <w:rPr>
-          <w:rFonts w:ascii="Arial" w:hAnsi="Arial" w:cs="Arial"/>
-        </w:rPr>
-        <w:t>, desde su aparición hasta la fecha, con un enfoque en los ataques dirigidos a instituciones de salud.</w:t>
+        <w:t>Investigar la evolución y las tácticas utilizadas por grupos de Ransomware, como Rhysida, desde su aparición hasta la fecha, con un enfoque en los ataques dirigidos a instituciones de salud.</w:t>
       </w:r>
     </w:p>
     <w:p>
@@ -2950,8 +3092,45 @@
           <w:sz w:val="22"/>
           <w:szCs w:val="22"/>
         </w:rPr>
-        <w:t>Hipótesis</w:t>
-      </w:r>
+        <w:t>Hipótesis:</w:t>
+      </w:r>
+    </w:p>
+    <w:p>
+      <w:pPr>
+        <w:rPr>
+          <w:rFonts w:ascii="Arial" w:hAnsi="Arial" w:cs="Arial"/>
+        </w:rPr>
+      </w:pPr>
+      <w:r>
+        <w:rPr>
+          <w:rFonts w:ascii="Arial" w:hAnsi="Arial" w:cs="Arial"/>
+        </w:rPr>
+        <w:t>Dado el crecimiento continuo de ataques de Ransomware, como el que afectó al PAMI, y la creciente dependencia tecnológica en el sector de la salud, existe la hipótesis de que mejorar la comprensión de las vulnerabilidades y las estrategias de mitigación de riesgos en los sistemas de seguridad empresarial, así como la implementación efectiva de medidas de formación y concienciación en ciberseguridad, puede reducir significativamente el impacto y la frecuencia de ataques de Ransomware en instituciones de salud. Además, la implementación de un marco de gestión de incidentes de Ransomware permitiría una respuesta más eficiente y coordinada en casos de ataques, disminuyendo las consecuencias negativas en la atención médica y la seguridad de la información.</w:t>
+      </w:r>
+    </w:p>
+    <w:p>
+      <w:pPr>
+        <w:rPr>
+          <w:rFonts w:ascii="Arial" w:hAnsi="Arial" w:cs="Arial"/>
+        </w:rPr>
+      </w:pPr>
+      <w:r>
+        <w:rPr>
+          <w:rFonts w:ascii="Arial" w:hAnsi="Arial" w:cs="Arial"/>
+        </w:rPr>
+        <w:br w:type="page"/>
+      </w:r>
+    </w:p>
+    <w:p>
+      <w:pPr>
+        <w:pStyle w:val="Ttulo1"/>
+        <w:jc w:val="both"/>
+        <w:rPr>
+          <w:rFonts w:ascii="Arial" w:hAnsi="Arial" w:cs="Arial"/>
+          <w:sz w:val="22"/>
+          <w:szCs w:val="22"/>
+        </w:rPr>
+      </w:pPr>
       <w:r>
         <w:rPr>
           <w:rFonts w:ascii="Arial" w:hAnsi="Arial" w:cs="Arial"/>
@@ -2959,63 +3138,429 @@
           <w:sz w:val="22"/>
           <w:szCs w:val="22"/>
         </w:rPr>
-        <w:t>:</w:t>
-      </w:r>
-    </w:p>
-    <w:p>
-      <w:pPr>
-        <w:rPr>
-          <w:rFonts w:ascii="Arial" w:hAnsi="Arial" w:cs="Arial"/>
-        </w:rPr>
-      </w:pPr>
-      <w:r>
-        <w:rPr>
-          <w:rFonts w:ascii="Arial" w:hAnsi="Arial" w:cs="Arial"/>
-        </w:rPr>
-        <w:t>La implementación de sistemas avanzados de detección y respuesta temprana de Ransomware, junto con un marco de gestión de incidentes eficiente, mejorará significativamente la ciberseguridad en instituciones de salud y reducirá la exposición a ataques de Ransomware, mitigando así el impacto en la atención al paciente y los costos económicos.</w:t>
-      </w:r>
-    </w:p>
-    <w:p>
-      <w:pPr>
-        <w:rPr>
-          <w:rFonts w:ascii="Arial" w:hAnsi="Arial" w:cs="Arial"/>
-        </w:rPr>
-      </w:pPr>
-    </w:p>
-    <w:p>
-      <w:pPr>
-        <w:rPr>
-          <w:rFonts w:ascii="Arial" w:hAnsi="Arial" w:cs="Arial"/>
-        </w:rPr>
-      </w:pPr>
-      <w:r>
-        <w:rPr>
-          <w:rFonts w:ascii="Arial" w:hAnsi="Arial" w:cs="Arial"/>
-        </w:rPr>
-        <w:br w:type="page"/>
-      </w:r>
-    </w:p>
-    <w:p>
-      <w:pPr>
-        <w:pStyle w:val="Ttulo1"/>
-        <w:jc w:val="both"/>
+        <w:lastRenderedPageBreak/>
+        <w:t>Sección de Metodología</w:t>
+      </w:r>
+      <w:r>
         <w:rPr>
           <w:rFonts w:ascii="Arial" w:hAnsi="Arial" w:cs="Arial"/>
           <w:color w:val="8C7252"/>
           <w:sz w:val="22"/>
           <w:szCs w:val="22"/>
         </w:rPr>
-      </w:pPr>
-      <w:r>
+        <w:t>:</w:t>
+      </w:r>
+    </w:p>
+    <w:p>
+      <w:pPr>
+        <w:rPr>
+          <w:rFonts w:ascii="Arial" w:hAnsi="Arial" w:cs="Arial"/>
+        </w:rPr>
+      </w:pPr>
+    </w:p>
+    <w:p>
+      <w:pPr>
+        <w:rPr>
+          <w:rFonts w:ascii="Arial" w:hAnsi="Arial" w:cs="Arial"/>
+        </w:rPr>
+      </w:pPr>
+      <w:r>
+        <w:rPr>
+          <w:rFonts w:ascii="Arial" w:hAnsi="Arial" w:cs="Arial"/>
+        </w:rPr>
+        <w:t>1. Diseño de la Investigación</w:t>
+      </w:r>
+    </w:p>
+    <w:p>
+      <w:pPr>
+        <w:rPr>
+          <w:rFonts w:ascii="Arial" w:hAnsi="Arial" w:cs="Arial"/>
+        </w:rPr>
+      </w:pPr>
+    </w:p>
+    <w:p>
+      <w:pPr>
+        <w:rPr>
+          <w:rFonts w:ascii="Arial" w:hAnsi="Arial" w:cs="Arial"/>
+        </w:rPr>
+      </w:pPr>
+      <w:r>
+        <w:rPr>
+          <w:rFonts w:ascii="Arial" w:hAnsi="Arial" w:cs="Arial"/>
+        </w:rPr>
+        <w:t>Mi investigación se basa en un enfoque cualitativo. El alcance de esta investigación se limita a [especifica el ámbito de tu estudio, por ejemplo, una población específica o un lugar]. Se trata de un estudio no experimental, ya que los datos se obtienen en su contexto natural. Además, es de tipo [exploratorio, descriptivo, explicativo, etc.], ya que tiene como objetivo [explicar, comprender, explorar, etc.] los fenómenos relacionados con [describe el tema de tu investigación].</w:t>
+      </w:r>
+    </w:p>
+    <w:p>
+      <w:pPr>
+        <w:rPr>
+          <w:rFonts w:ascii="Arial" w:hAnsi="Arial" w:cs="Arial"/>
+        </w:rPr>
+      </w:pPr>
+    </w:p>
+    <w:p>
+      <w:pPr>
+        <w:rPr>
+          <w:rFonts w:ascii="Arial" w:hAnsi="Arial" w:cs="Arial"/>
+        </w:rPr>
+      </w:pPr>
+      <w:r>
+        <w:rPr>
+          <w:rFonts w:ascii="Arial" w:hAnsi="Arial" w:cs="Arial"/>
+        </w:rPr>
+        <w:t>2. Muestra y Recolección de Datos</w:t>
+      </w:r>
+    </w:p>
+    <w:p>
+      <w:pPr>
+        <w:rPr>
+          <w:rFonts w:ascii="Arial" w:hAnsi="Arial" w:cs="Arial"/>
+        </w:rPr>
+      </w:pPr>
+    </w:p>
+    <w:p>
+      <w:pPr>
+        <w:rPr>
+          <w:rFonts w:ascii="Arial" w:hAnsi="Arial" w:cs="Arial"/>
+        </w:rPr>
+      </w:pPr>
+      <w:r>
+        <w:rPr>
+          <w:rFonts w:ascii="Arial" w:hAnsi="Arial" w:cs="Arial"/>
+        </w:rPr>
+        <w:t>La población objetivo de esta investigación consiste en [describe la población en la que te centrarás]. Para seleccionar la muestra, se utilizará un muestreo [aleatorio, estratificado, por conveniencia, etc.]. El tamaño de la muestra se determinará mediante [menciona la fórmula o criterios específicos]. La recolección de datos se llevará a cabo utilizando [descripción de las técnicas de recolección de datos, como cuestionarios, entrevistas, observación, revisión de documentos, etc.].</w:t>
+      </w:r>
+    </w:p>
+    <w:p>
+      <w:pPr>
+        <w:rPr>
+          <w:rFonts w:ascii="Arial" w:hAnsi="Arial" w:cs="Arial"/>
+        </w:rPr>
+      </w:pPr>
+    </w:p>
+    <w:p>
+      <w:pPr>
+        <w:rPr>
+          <w:rFonts w:ascii="Arial" w:hAnsi="Arial" w:cs="Arial"/>
+        </w:rPr>
+      </w:pPr>
+      <w:r>
+        <w:rPr>
+          <w:rFonts w:ascii="Arial" w:hAnsi="Arial" w:cs="Arial"/>
+        </w:rPr>
+        <w:t>3. Instrumentos y Herramientas</w:t>
+      </w:r>
+    </w:p>
+    <w:p>
+      <w:pPr>
+        <w:rPr>
+          <w:rFonts w:ascii="Arial" w:hAnsi="Arial" w:cs="Arial"/>
+        </w:rPr>
+      </w:pPr>
+    </w:p>
+    <w:p>
+      <w:pPr>
+        <w:rPr>
+          <w:rFonts w:ascii="Arial" w:hAnsi="Arial" w:cs="Arial"/>
+        </w:rPr>
+      </w:pPr>
+      <w:r>
+        <w:rPr>
+          <w:rFonts w:ascii="Arial" w:hAnsi="Arial" w:cs="Arial"/>
+        </w:rPr>
+        <w:t>Se utilizarán los siguientes instrumentos para recopilar datos:</w:t>
+      </w:r>
+    </w:p>
+    <w:p>
+      <w:pPr>
+        <w:rPr>
+          <w:rFonts w:ascii="Arial" w:hAnsi="Arial" w:cs="Arial"/>
+        </w:rPr>
+      </w:pPr>
+    </w:p>
+    <w:p>
+      <w:pPr>
+        <w:rPr>
+          <w:rFonts w:ascii="Arial" w:hAnsi="Arial" w:cs="Arial"/>
+        </w:rPr>
+      </w:pPr>
+      <w:r>
+        <w:rPr>
+          <w:rFonts w:ascii="Arial" w:hAnsi="Arial" w:cs="Arial"/>
+        </w:rPr>
+        <w:t>[Enumera los instrumentos o herramientas que utilizarás. Por ejemplo, cuestionarios, escalas de medición, guiones de entrevistas, etc.]</w:t>
+      </w:r>
+    </w:p>
+    <w:p>
+      <w:pPr>
+        <w:rPr>
+          <w:rFonts w:ascii="Arial" w:hAnsi="Arial" w:cs="Arial"/>
+        </w:rPr>
+      </w:pPr>
+      <w:r>
+        <w:rPr>
+          <w:rFonts w:ascii="Arial" w:hAnsi="Arial" w:cs="Arial"/>
+        </w:rPr>
+        <w:t>Estos instrumentos han sido seleccionados debido a su validez y confiabilidad previamente demostradas en la literatura (González, 2016).</w:t>
+      </w:r>
+    </w:p>
+    <w:p>
+      <w:pPr>
+        <w:rPr>
+          <w:rFonts w:ascii="Arial" w:hAnsi="Arial" w:cs="Arial"/>
+        </w:rPr>
+      </w:pPr>
+      <w:r>
+        <w:rPr>
+          <w:rFonts w:ascii="Arial" w:hAnsi="Arial" w:cs="Arial"/>
+        </w:rPr>
+        <w:t>4. Procedimientos</w:t>
+      </w:r>
+    </w:p>
+    <w:p>
+      <w:pPr>
+        <w:rPr>
+          <w:rFonts w:ascii="Arial" w:hAnsi="Arial" w:cs="Arial"/>
+        </w:rPr>
+      </w:pPr>
+    </w:p>
+    <w:p>
+      <w:pPr>
+        <w:rPr>
+          <w:rFonts w:ascii="Arial" w:hAnsi="Arial" w:cs="Arial"/>
+        </w:rPr>
+      </w:pPr>
+      <w:r>
+        <w:rPr>
+          <w:rFonts w:ascii="Arial" w:hAnsi="Arial" w:cs="Arial"/>
+        </w:rPr>
+        <w:t>El proceso de investigación se llevará a cabo en las siguientes etapas:</w:t>
+      </w:r>
+    </w:p>
+    <w:p>
+      <w:pPr>
+        <w:rPr>
+          <w:rFonts w:ascii="Arial" w:hAnsi="Arial" w:cs="Arial"/>
+        </w:rPr>
+      </w:pPr>
+    </w:p>
+    <w:p>
+      <w:pPr>
+        <w:rPr>
+          <w:rFonts w:ascii="Arial" w:hAnsi="Arial" w:cs="Arial"/>
+        </w:rPr>
+      </w:pPr>
+      <w:r>
+        <w:rPr>
+          <w:rFonts w:ascii="Arial" w:hAnsi="Arial" w:cs="Arial"/>
+        </w:rPr>
+        <w:t>[Descripción detallada de cada etapa, desde la selección de la muestra hasta la recopilación y análisis de datos].</w:t>
+      </w:r>
+    </w:p>
+    <w:p>
+      <w:pPr>
+        <w:rPr>
+          <w:rFonts w:ascii="Arial" w:hAnsi="Arial" w:cs="Arial"/>
+        </w:rPr>
+      </w:pPr>
+      <w:r>
+        <w:rPr>
+          <w:rFonts w:ascii="Arial" w:hAnsi="Arial" w:cs="Arial"/>
+        </w:rPr>
+        <w:t>[Utiliza verbos en tiempo pasado para indicar acciones ya completadas].</w:t>
+      </w:r>
+    </w:p>
+    <w:p>
+      <w:pPr>
+        <w:rPr>
+          <w:rFonts w:ascii="Arial" w:hAnsi="Arial" w:cs="Arial"/>
+        </w:rPr>
+      </w:pPr>
+      <w:r>
+        <w:rPr>
+          <w:rFonts w:ascii="Arial" w:hAnsi="Arial" w:cs="Arial"/>
+        </w:rPr>
+        <w:t>5. Análisis de Datos</w:t>
+      </w:r>
+    </w:p>
+    <w:p>
+      <w:pPr>
+        <w:rPr>
+          <w:rFonts w:ascii="Arial" w:hAnsi="Arial" w:cs="Arial"/>
+        </w:rPr>
+      </w:pPr>
+    </w:p>
+    <w:p>
+      <w:pPr>
+        <w:rPr>
+          <w:rFonts w:ascii="Arial" w:hAnsi="Arial" w:cs="Arial"/>
+        </w:rPr>
+      </w:pPr>
+      <w:r>
+        <w:rPr>
+          <w:rFonts w:ascii="Arial" w:hAnsi="Arial" w:cs="Arial"/>
+        </w:rPr>
+        <w:t xml:space="preserve">Los datos recopilados se analizarán mediante [describe las técnicas de análisis que utilizarás, como análisis de contenido, análisis estadístico, análisis temático, etc.]. El análisis se </w:t>
+      </w:r>
+      <w:r>
+        <w:rPr>
+          <w:rFonts w:ascii="Arial" w:hAnsi="Arial" w:cs="Arial"/>
+        </w:rPr>
+        <w:lastRenderedPageBreak/>
+        <w:t>centrará en [menciona los aspectos o variables específicos que se analizarán]. Se utilizará un software especializado, como [nombra el software], para facilitar el proceso.</w:t>
+      </w:r>
+    </w:p>
+    <w:p>
+      <w:pPr>
+        <w:rPr>
+          <w:rFonts w:ascii="Arial" w:hAnsi="Arial" w:cs="Arial"/>
+        </w:rPr>
+      </w:pPr>
+    </w:p>
+    <w:p>
+      <w:pPr>
+        <w:rPr>
+          <w:rFonts w:ascii="Arial" w:hAnsi="Arial" w:cs="Arial"/>
+        </w:rPr>
+      </w:pPr>
+      <w:r>
+        <w:rPr>
+          <w:rFonts w:ascii="Arial" w:hAnsi="Arial" w:cs="Arial"/>
+        </w:rPr>
+        <w:t>6. Aspectos Éticos</w:t>
+      </w:r>
+    </w:p>
+    <w:p>
+      <w:pPr>
+        <w:rPr>
+          <w:rFonts w:ascii="Arial" w:hAnsi="Arial" w:cs="Arial"/>
+        </w:rPr>
+      </w:pPr>
+    </w:p>
+    <w:p>
+      <w:pPr>
+        <w:rPr>
+          <w:rFonts w:ascii="Arial" w:hAnsi="Arial" w:cs="Arial"/>
+        </w:rPr>
+      </w:pPr>
+      <w:r>
+        <w:rPr>
+          <w:rFonts w:ascii="Arial" w:hAnsi="Arial" w:cs="Arial"/>
+        </w:rPr>
+        <w:t>Se obtendrá el consentimiento informado de todos los participantes antes de la recolección de datos. Los participantes se les garantizará la confidencialidad de su información y se utilizarán seudónimos en los informes para preservar su privacidad. Además, esta investigación se llevará a cabo siguiendo los estándares éticos de la [nombre de la institución o comité de ética relevante] y se ha obtenido la aprobación ética para llevar a cabo la investigación.</w:t>
+      </w:r>
+    </w:p>
+    <w:p>
+      <w:pPr>
+        <w:rPr>
+          <w:rFonts w:ascii="Arial" w:hAnsi="Arial" w:cs="Arial"/>
+        </w:rPr>
+      </w:pPr>
+    </w:p>
+    <w:p>
+      <w:pPr>
+        <w:rPr>
+          <w:rFonts w:ascii="Arial" w:hAnsi="Arial" w:cs="Arial"/>
+        </w:rPr>
+      </w:pPr>
+      <w:r>
+        <w:rPr>
+          <w:rFonts w:ascii="Arial" w:hAnsi="Arial" w:cs="Arial"/>
+        </w:rPr>
+        <w:t>7. Plan de Gestión de Incidentes (en caso de ser relevante)</w:t>
+      </w:r>
+    </w:p>
+    <w:p>
+      <w:pPr>
+        <w:rPr>
+          <w:rFonts w:ascii="Arial" w:hAnsi="Arial" w:cs="Arial"/>
+        </w:rPr>
+      </w:pPr>
+    </w:p>
+    <w:p>
+      <w:pPr>
+        <w:rPr>
+          <w:rFonts w:ascii="Arial" w:hAnsi="Arial" w:cs="Arial"/>
+        </w:rPr>
+      </w:pPr>
+      <w:r>
+        <w:rPr>
+          <w:rFonts w:ascii="Arial" w:hAnsi="Arial" w:cs="Arial"/>
+        </w:rPr>
+        <w:t>No se aplica en este contexto, ya que esta sección se centra en investigaciones académicas. Si estás realizando una investigación que requiere un plan de gestión de incidentes, asegúrate de proporcionar detalles sobre cómo abordarías cualquier incidente relacionado con la seguridad de datos.</w:t>
+      </w:r>
+    </w:p>
+    <w:p>
+      <w:pPr>
+        <w:rPr>
+          <w:rFonts w:ascii="Arial" w:hAnsi="Arial" w:cs="Arial"/>
+        </w:rPr>
+      </w:pPr>
+    </w:p>
+    <w:p>
+      <w:pPr>
+        <w:rPr>
+          <w:rFonts w:ascii="Arial" w:hAnsi="Arial" w:cs="Arial"/>
+        </w:rPr>
+      </w:pPr>
+      <w:r>
+        <w:rPr>
+          <w:rFonts w:ascii="Arial" w:hAnsi="Arial" w:cs="Arial"/>
+        </w:rPr>
+        <w:t>8. Consideraciones Temporales</w:t>
+      </w:r>
+    </w:p>
+    <w:p>
+      <w:pPr>
+        <w:rPr>
+          <w:rFonts w:ascii="Arial" w:hAnsi="Arial" w:cs="Arial"/>
+        </w:rPr>
+      </w:pPr>
+    </w:p>
+    <w:p>
+      <w:pPr>
+        <w:rPr>
+          <w:rFonts w:ascii="Arial" w:hAnsi="Arial" w:cs="Arial"/>
+        </w:rPr>
+      </w:pPr>
+      <w:r>
+        <w:rPr>
+          <w:rFonts w:ascii="Arial" w:hAnsi="Arial" w:cs="Arial"/>
+        </w:rPr>
+        <w:t>Se espera que esta investigación se lleve a cabo en un período estimado de [especifica el tiempo en semanas, meses o años]. A continuación, se detalla un cronograma tentativo de la investigación:</w:t>
+      </w:r>
+    </w:p>
+    <w:p>
+      <w:pPr>
+        <w:rPr>
+          <w:rFonts w:ascii="Arial" w:hAnsi="Arial" w:cs="Arial"/>
+        </w:rPr>
+      </w:pPr>
+    </w:p>
+    <w:p>
+      <w:pPr>
+        <w:rPr>
+          <w:rFonts w:ascii="Arial" w:hAnsi="Arial" w:cs="Arial"/>
+        </w:rPr>
+      </w:pPr>
+      <w:r>
+        <w:rPr>
+          <w:rFonts w:ascii="Arial" w:hAnsi="Arial" w:cs="Arial"/>
+        </w:rPr>
+        <w:t>[Lista las tareas principales y las fechas estimadas para su finalización, como la selección de la muestra, la recopilación de datos, el análisis de datos, la redacción de la tesis, etc.].</w:t>
+      </w:r>
+    </w:p>
+    <w:p>
+      <w:pPr>
+        <w:pStyle w:val="Ttulo1"/>
+        <w:jc w:val="both"/>
         <w:rPr>
           <w:rFonts w:ascii="Arial" w:hAnsi="Arial" w:cs="Arial"/>
           <w:color w:val="8C7252"/>
           <w:sz w:val="22"/>
           <w:szCs w:val="22"/>
         </w:rPr>
-        <w:lastRenderedPageBreak/>
-        <w:t>Bibliografía</w:t>
-      </w:r>
+      </w:pPr>
       <w:r>
         <w:rPr>
           <w:rFonts w:ascii="Arial" w:hAnsi="Arial" w:cs="Arial"/>
@@ -3023,34 +3568,52 @@
           <w:sz w:val="22"/>
           <w:szCs w:val="22"/>
         </w:rPr>
-        <w:t>:</w:t>
-      </w:r>
-    </w:p>
-    <w:p>
+        <w:t>Bibliografía:</w:t>
+      </w:r>
+    </w:p>
+    <w:p>
+      <w:pPr>
+        <w:rPr>
+          <w:rFonts w:ascii="Arial" w:hAnsi="Arial" w:cs="Arial"/>
+        </w:rPr>
+      </w:pPr>
       <w:hyperlink r:id="rId15" w:history="1">
         <w:r>
           <w:rPr>
             <w:rStyle w:val="Hipervnculo"/>
+            <w:rFonts w:ascii="Arial" w:hAnsi="Arial" w:cs="Arial"/>
           </w:rPr>
           <w:t>Ransomware: seguridad, investigación y tareas forenses</w:t>
         </w:r>
       </w:hyperlink>
     </w:p>
     <w:p>
+      <w:pPr>
+        <w:rPr>
+          <w:rFonts w:ascii="Arial" w:hAnsi="Arial" w:cs="Arial"/>
+        </w:rPr>
+      </w:pPr>
       <w:hyperlink r:id="rId16" w:history="1">
         <w:r>
           <w:rPr>
             <w:rStyle w:val="Hipervnculo"/>
+            <w:rFonts w:ascii="Arial" w:hAnsi="Arial" w:cs="Arial"/>
           </w:rPr>
           <w:t>Auditorías en ciberseguridad: un modelo de aplicación general para empresas y naciones</w:t>
         </w:r>
       </w:hyperlink>
     </w:p>
     <w:p>
+      <w:pPr>
+        <w:rPr>
+          <w:rFonts w:ascii="Arial" w:hAnsi="Arial" w:cs="Arial"/>
+        </w:rPr>
+      </w:pPr>
       <w:hyperlink r:id="rId17" w:history="1">
         <w:r>
           <w:rPr>
             <w:rStyle w:val="Hipervnculo"/>
+            <w:rFonts w:ascii="Arial" w:hAnsi="Arial" w:cs="Arial"/>
           </w:rPr>
           <w:t>Formación y concienciación en ciberseguridad basada en competencias: una revisión sistemática de literatura</w:t>
         </w:r>
@@ -3312,9 +3875,6 @@
     </w:pPr>
     <w:r>
       <w:t>3° Analista de Sistemas</w:t>
-    </w:r>
-    <w:r>
-      <w:tab/>
     </w:r>
     <w:r>
       <w:tab/>

</xml_diff>